<commit_message>
Wednesday - 11/12 school
</commit_message>
<xml_diff>
--- a/CJL/Maturita/1. kapitola.docx
+++ b/CJL/Maturita/1. kapitola.docx
@@ -1,34 +1,30 @@
 
 <file path=word/document.xml><?xml version="1.0" encoding="utf-8"?>
-<w:document xmlns:wpc="http://schemas.microsoft.com/office/word/2010/wordprocessingCanvas" xmlns:cx="http://schemas.microsoft.com/office/drawing/2014/chartex" xmlns:cx1="http://schemas.microsoft.com/office/drawing/2015/9/8/chartex" xmlns:cx2="http://schemas.microsoft.com/office/drawing/2015/10/21/chartex" xmlns:cx3="http://schemas.microsoft.com/office/drawing/2016/5/9/chartex" xmlns:cx4="http://schemas.microsoft.com/office/drawing/2016/5/10/chartex" xmlns:cx5="http://schemas.microsoft.com/office/drawing/2016/5/11/chartex" xmlns:cx6="http://schemas.microsoft.com/office/drawing/2016/5/12/chartex" xmlns:cx7="http://schemas.microsoft.com/office/drawing/2016/5/13/chartex" xmlns:cx8="http://schemas.microsoft.com/office/drawing/2016/5/14/chartex" xmlns:mc="http://schemas.openxmlformats.org/markup-compatibility/2006" xmlns:aink="http://schemas.microsoft.com/office/drawing/2016/ink" xmlns:am3d="http://schemas.microsoft.com/office/drawing/2017/model3d" xmlns:o="urn:schemas-microsoft-com:office:office" xmlns:r="http://schemas.openxmlformats.org/officeDocument/2006/relationships" xmlns:m="http://schemas.openxmlformats.org/officeDocument/2006/math" xmlns:v="urn:schemas-microsoft-com:vml" xmlns:wp14="http://schemas.microsoft.com/office/word/2010/wordprocessingDrawing" xmlns:wp="http://schemas.openxmlformats.org/drawingml/2006/wordprocessingDrawing" xmlns:w10="urn:schemas-microsoft-com:office:word" xmlns:w="http://schemas.openxmlformats.org/wordprocessingml/2006/main" xmlns:w14="http://schemas.microsoft.com/office/word/2010/wordml" xmlns:w15="http://schemas.microsoft.com/office/word/2012/wordml" xmlns:w16cid="http://schemas.microsoft.com/office/word/2016/wordml/cid" xmlns:w16se="http://schemas.microsoft.com/office/word/2015/wordml/symex" xmlns:wpg="http://schemas.microsoft.com/office/word/2010/wordprocessingGroup" xmlns:wpi="http://schemas.microsoft.com/office/word/2010/wordprocessingInk" xmlns:wne="http://schemas.microsoft.com/office/word/2006/wordml" xmlns:wps="http://schemas.microsoft.com/office/word/2010/wordprocessingShape" mc:Ignorable="w14 w15 w16se w16cid wp14">
+<w:document xmlns:wpc="http://schemas.microsoft.com/office/word/2010/wordprocessingCanvas" xmlns:cx="http://schemas.microsoft.com/office/drawing/2014/chartex" xmlns:cx1="http://schemas.microsoft.com/office/drawing/2015/9/8/chartex" xmlns:cx2="http://schemas.microsoft.com/office/drawing/2015/10/21/chartex" xmlns:cx3="http://schemas.microsoft.com/office/drawing/2016/5/9/chartex" xmlns:cx4="http://schemas.microsoft.com/office/drawing/2016/5/10/chartex" xmlns:cx5="http://schemas.microsoft.com/office/drawing/2016/5/11/chartex" xmlns:cx6="http://schemas.microsoft.com/office/drawing/2016/5/12/chartex" xmlns:cx7="http://schemas.microsoft.com/office/drawing/2016/5/13/chartex" xmlns:cx8="http://schemas.microsoft.com/office/drawing/2016/5/14/chartex" xmlns:mc="http://schemas.openxmlformats.org/markup-compatibility/2006" xmlns:aink="http://schemas.microsoft.com/office/drawing/2016/ink" xmlns:am3d="http://schemas.microsoft.com/office/drawing/2017/model3d" xmlns:o="urn:schemas-microsoft-com:office:office" xmlns:oel="http://schemas.microsoft.com/office/2019/extlst" xmlns:r="http://schemas.openxmlformats.org/officeDocument/2006/relationships" xmlns:m="http://schemas.openxmlformats.org/officeDocument/2006/math" xmlns:v="urn:schemas-microsoft-com:vml" xmlns:wp14="http://schemas.microsoft.com/office/word/2010/wordprocessingDrawing" xmlns:wp="http://schemas.openxmlformats.org/drawingml/2006/wordprocessingDrawing" xmlns:w10="urn:schemas-microsoft-com:office:word" xmlns:w="http://schemas.openxmlformats.org/wordprocessingml/2006/main" xmlns:w14="http://schemas.microsoft.com/office/word/2010/wordml" xmlns:w15="http://schemas.microsoft.com/office/word/2012/wordml" xmlns:w16cex="http://schemas.microsoft.com/office/word/2018/wordml/cex" xmlns:w16cid="http://schemas.microsoft.com/office/word/2016/wordml/cid" xmlns:w16="http://schemas.microsoft.com/office/word/2018/wordml" xmlns:w16du="http://schemas.microsoft.com/office/word/2023/wordml/word16du" xmlns:w16sdtdh="http://schemas.microsoft.com/office/word/2020/wordml/sdtdatahash" xmlns:w16se="http://schemas.microsoft.com/office/word/2015/wordml/symex" xmlns:wpg="http://schemas.microsoft.com/office/word/2010/wordprocessingGroup" xmlns:wpi="http://schemas.microsoft.com/office/word/2010/wordprocessingInk" xmlns:wne="http://schemas.microsoft.com/office/word/2006/wordml" xmlns:wps="http://schemas.microsoft.com/office/word/2010/wordprocessingShape" mc:Ignorable="w14 w15 w16se w16cid w16 w16cex w16sdtdh w16du wp14">
   <w:body>
     <w:p>
       <w:pPr>
         <w:rPr>
-          <w:b w:val="1"/>
-          <w:bCs w:val="1"/>
+          <w:b/>
           <w:sz w:val="28"/>
           <w:szCs w:val="28"/>
           <w:u w:val="single"/>
         </w:rPr>
       </w:pPr>
-    </w:p>
-    <w:p>
-      <w:pPr>
-        <w:rPr>
-          <w:b w:val="1"/>
-          <w:bCs w:val="1"/>
+      <w:r>
+        <w:rPr>
+          <w:b/>
           <w:sz w:val="28"/>
           <w:szCs w:val="28"/>
           <w:u w:val="single"/>
         </w:rPr>
-      </w:pPr>
-    </w:p>
-    <w:p>
-      <w:pPr>
-        <w:rPr>
-          <w:b w:val="1"/>
-          <w:bCs w:val="1"/>
+        <w:t>ČESKÁ LITERATURA – próza (50. – 60. léta)</w:t>
+      </w:r>
+    </w:p>
+    <w:p>
+      <w:pPr>
+        <w:rPr>
+          <w:b/>
           <w:sz w:val="28"/>
           <w:szCs w:val="28"/>
           <w:u w:val="single"/>
@@ -38,26 +34,146 @@
     <w:p>
       <w:pPr>
         <w:rPr>
-          <w:b w:val="1"/>
-          <w:bCs w:val="1"/>
+          <w:sz w:val="28"/>
+          <w:szCs w:val="28"/>
+        </w:rPr>
+      </w:pPr>
+      <w:r>
+        <w:rPr>
           <w:sz w:val="28"/>
           <w:szCs w:val="28"/>
           <w:u w:val="single"/>
         </w:rPr>
-      </w:pPr>
-    </w:p>
-    <w:p>
-      <w:pPr>
-        <w:rPr>
-          <w:b w:val="1"/>
-          <w:bCs w:val="1"/>
+        <w:t>Próza</w:t>
+      </w:r>
+      <w:r>
+        <w:rPr>
+          <w:sz w:val="28"/>
+          <w:szCs w:val="28"/>
+        </w:rPr>
+        <w:t xml:space="preserve"> – </w:t>
+      </w:r>
+      <w:r>
+        <w:rPr>
+          <w:b/>
+          <w:sz w:val="28"/>
+          <w:szCs w:val="28"/>
+        </w:rPr>
+        <w:t>Drda, Fučík, Otčenášek</w:t>
+      </w:r>
+      <w:r>
+        <w:rPr>
+          <w:sz w:val="28"/>
+          <w:szCs w:val="28"/>
+        </w:rPr>
+        <w:t xml:space="preserve"> – válečná próz</w:t>
+      </w:r>
+      <w:r>
+        <w:rPr>
+          <w:sz w:val="28"/>
+          <w:szCs w:val="28"/>
+        </w:rPr>
+        <w:t xml:space="preserve">a </w:t>
+      </w:r>
+    </w:p>
+    <w:p>
+      <w:pPr>
+        <w:rPr>
+          <w:sz w:val="28"/>
+          <w:szCs w:val="28"/>
+        </w:rPr>
+      </w:pPr>
+      <w:r>
+        <w:rPr>
+          <w:sz w:val="28"/>
+          <w:szCs w:val="28"/>
+        </w:rPr>
+        <w:t xml:space="preserve">              </w:t>
+      </w:r>
+      <w:r>
+        <w:rPr>
+          <w:sz w:val="28"/>
+          <w:szCs w:val="28"/>
+        </w:rPr>
+        <w:t xml:space="preserve"> </w:t>
+      </w:r>
+      <w:r>
+        <w:rPr>
+          <w:b/>
+          <w:sz w:val="28"/>
+          <w:szCs w:val="28"/>
+        </w:rPr>
+        <w:t>Neff</w:t>
+      </w:r>
+      <w:r>
+        <w:rPr>
+          <w:sz w:val="28"/>
+          <w:szCs w:val="28"/>
+        </w:rPr>
+        <w:t xml:space="preserve"> – historická próza </w:t>
+      </w:r>
+    </w:p>
+    <w:p>
+      <w:pPr>
+        <w:rPr>
+          <w:sz w:val="28"/>
+          <w:szCs w:val="28"/>
+        </w:rPr>
+      </w:pPr>
+      <w:r>
+        <w:rPr>
+          <w:sz w:val="28"/>
+          <w:szCs w:val="28"/>
+        </w:rPr>
+        <w:t xml:space="preserve">              </w:t>
+      </w:r>
+      <w:r>
+        <w:rPr>
+          <w:sz w:val="28"/>
+          <w:szCs w:val="28"/>
+        </w:rPr>
+        <w:t xml:space="preserve"> </w:t>
+      </w:r>
+      <w:r>
+        <w:rPr>
+          <w:b/>
+          <w:sz w:val="28"/>
+          <w:szCs w:val="28"/>
+        </w:rPr>
+        <w:t>Otčenášek</w:t>
+      </w:r>
+      <w:r>
+        <w:rPr>
+          <w:sz w:val="28"/>
+          <w:szCs w:val="28"/>
+        </w:rPr>
+        <w:t xml:space="preserve"> </w:t>
+      </w:r>
+      <w:r>
+        <w:rPr>
           <w:sz w:val="28"/>
           <w:szCs w:val="28"/>
           <w:u w:val="single"/>
         </w:rPr>
-      </w:pPr>
-    </w:p>
-    <w:p xmlns:wp14="http://schemas.microsoft.com/office/word/2010/wordml" wp14:textId="77777777">
+        <w:t>– socialistický realismus</w:t>
+      </w:r>
+      <w:r>
+        <w:rPr>
+          <w:sz w:val="28"/>
+          <w:szCs w:val="28"/>
+        </w:rPr>
+        <w:t xml:space="preserve"> (v literatuře směr oslavující úspěchy socialistického politického zřízení a hospodářství)</w:t>
+      </w:r>
+    </w:p>
+    <w:p>
+      <w:pPr>
+        <w:rPr>
+          <w:sz w:val="28"/>
+          <w:szCs w:val="28"/>
+        </w:rPr>
+      </w:pPr>
+    </w:p>
+    <w:p>
       <w:pPr>
         <w:rPr>
           <w:b/>
@@ -73,10 +189,10 @@
           <w:szCs w:val="28"/>
           <w:u w:val="single"/>
         </w:rPr>
-        <w:t>ČESKÁ LITERATURA – próza (50. – 60. léta)</w:t>
-      </w:r>
-    </w:p>
-    <w:p xmlns:wp14="http://schemas.microsoft.com/office/word/2010/wordml" wp14:textId="77777777">
+        <w:t>ČESKÁ LITERATURA – poezie, drama (50. – 80. léta)</w:t>
+      </w:r>
+    </w:p>
+    <w:p>
       <w:pPr>
         <w:rPr>
           <w:b/>
@@ -86,7 +202,7 @@
         </w:rPr>
       </w:pPr>
     </w:p>
-    <w:p xmlns:wp14="http://schemas.microsoft.com/office/word/2010/wordml" wp14:textId="77777777">
+    <w:p>
       <w:pPr>
         <w:rPr>
           <w:sz w:val="28"/>
@@ -99,7 +215,7 @@
           <w:szCs w:val="28"/>
           <w:u w:val="single"/>
         </w:rPr>
-        <w:t>Próza</w:t>
+        <w:t>Poezie</w:t>
       </w:r>
       <w:r>
         <w:rPr>
@@ -114,39 +230,54 @@
           <w:sz w:val="28"/>
           <w:szCs w:val="28"/>
         </w:rPr>
-        <w:t>Drda, Fučík, Otčenášek</w:t>
-      </w:r>
-      <w:r>
-        <w:rPr>
-          <w:sz w:val="28"/>
-          <w:szCs w:val="28"/>
-        </w:rPr>
-        <w:t xml:space="preserve"> – válečná próz</w:t>
-      </w:r>
-      <w:r>
-        <w:rPr>
-          <w:sz w:val="28"/>
-          <w:szCs w:val="28"/>
-        </w:rPr>
-        <w:t xml:space="preserve">a </w:t>
-      </w:r>
-    </w:p>
-    <w:p xmlns:wp14="http://schemas.microsoft.com/office/word/2010/wordml" wp14:textId="77777777">
-      <w:pPr>
-        <w:rPr>
-          <w:sz w:val="28"/>
-          <w:szCs w:val="28"/>
-        </w:rPr>
-      </w:pPr>
-      <w:r>
-        <w:rPr>
-          <w:sz w:val="28"/>
-          <w:szCs w:val="28"/>
-        </w:rPr>
-        <w:t xml:space="preserve">              </w:t>
-      </w:r>
-      <w:r>
-        <w:rPr>
+        <w:t>Holan, Kolář, Holub, Hrubín, Skácel, Hrabě, Seifert,</w:t>
+      </w:r>
+    </w:p>
+    <w:p>
+      <w:pPr>
+        <w:rPr>
+          <w:i/>
+          <w:sz w:val="28"/>
+          <w:szCs w:val="28"/>
+        </w:rPr>
+      </w:pPr>
+      <w:r>
+        <w:rPr>
+          <w:i/>
+          <w:sz w:val="28"/>
+          <w:szCs w:val="28"/>
+        </w:rPr>
+        <w:t xml:space="preserve">(V době normalizace nastoupila nová básnická generace, debutující již v 60. letech – někteří autoři mohli oficiálně publikovat – </w:t>
+      </w:r>
+      <w:r>
+        <w:rPr>
+          <w:b/>
+          <w:i/>
+          <w:sz w:val="28"/>
+          <w:szCs w:val="28"/>
+        </w:rPr>
+        <w:t>Jiří Žáček</w:t>
+      </w:r>
+      <w:r>
+        <w:rPr>
+          <w:i/>
+          <w:sz w:val="28"/>
+          <w:szCs w:val="28"/>
+        </w:rPr>
+        <w:t xml:space="preserve">, jiní byli zakázáni – </w:t>
+      </w:r>
+      <w:r>
+        <w:rPr>
+          <w:b/>
+          <w:i/>
+          <w:sz w:val="28"/>
+          <w:szCs w:val="28"/>
+        </w:rPr>
+        <w:t>Ivan Martin</w:t>
+      </w:r>
+      <w:r>
+        <w:rPr>
+          <w:i/>
           <w:sz w:val="28"/>
           <w:szCs w:val="28"/>
         </w:rPr>
@@ -155,50 +286,80 @@
       <w:r>
         <w:rPr>
           <w:b/>
-          <w:sz w:val="28"/>
-          <w:szCs w:val="28"/>
-        </w:rPr>
-        <w:t>Neff</w:t>
-      </w:r>
-      <w:r>
-        <w:rPr>
-          <w:sz w:val="28"/>
-          <w:szCs w:val="28"/>
-        </w:rPr>
-        <w:t xml:space="preserve"> – historická próza </w:t>
-      </w:r>
-    </w:p>
-    <w:p xmlns:wp14="http://schemas.microsoft.com/office/word/2010/wordml" wp14:textId="77777777">
-      <w:pPr>
-        <w:rPr>
-          <w:sz w:val="28"/>
-          <w:szCs w:val="28"/>
-        </w:rPr>
-      </w:pPr>
-      <w:r>
-        <w:rPr>
-          <w:sz w:val="28"/>
-          <w:szCs w:val="28"/>
-        </w:rPr>
-        <w:t xml:space="preserve">              </w:t>
-      </w:r>
-      <w:r>
-        <w:rPr>
+          <w:i/>
+          <w:sz w:val="28"/>
+          <w:szCs w:val="28"/>
+        </w:rPr>
+        <w:t>Jirous</w:t>
+      </w:r>
+      <w:r>
+        <w:rPr>
+          <w:i/>
+          <w:sz w:val="28"/>
+          <w:szCs w:val="28"/>
+        </w:rPr>
+        <w:t>, nebo odešli do emigrace</w:t>
+      </w:r>
+      <w:r>
+        <w:rPr>
+          <w:i/>
+          <w:sz w:val="28"/>
+          <w:szCs w:val="28"/>
+        </w:rPr>
+        <w:t xml:space="preserve"> – </w:t>
+      </w:r>
+      <w:r>
+        <w:rPr>
+          <w:b/>
+          <w:i/>
+          <w:sz w:val="28"/>
+          <w:szCs w:val="28"/>
+        </w:rPr>
+        <w:t>Karel Kryl</w:t>
+      </w:r>
+      <w:r>
+        <w:rPr>
+          <w:i/>
+          <w:sz w:val="28"/>
+          <w:szCs w:val="28"/>
+        </w:rPr>
+        <w:t>)</w:t>
+      </w:r>
+      <w:r>
+        <w:rPr>
+          <w:i/>
           <w:sz w:val="28"/>
           <w:szCs w:val="28"/>
         </w:rPr>
         <w:t xml:space="preserve"> </w:t>
       </w:r>
-      <w:r>
-        <w:rPr>
-          <w:b/>
-          <w:sz w:val="28"/>
-          <w:szCs w:val="28"/>
-        </w:rPr>
-        <w:t>Otčenášek</w:t>
-      </w:r>
-      <w:r>
-        <w:rPr>
+    </w:p>
+    <w:p>
+      <w:pPr>
+        <w:rPr>
+          <w:sz w:val="28"/>
+          <w:szCs w:val="28"/>
+        </w:rPr>
+      </w:pPr>
+    </w:p>
+    <w:p>
+      <w:pPr>
+        <w:rPr>
+          <w:sz w:val="28"/>
+          <w:szCs w:val="28"/>
+        </w:rPr>
+      </w:pPr>
+      <w:r>
+        <w:rPr>
+          <w:sz w:val="28"/>
+          <w:szCs w:val="28"/>
+          <w:u w:val="single"/>
+        </w:rPr>
+        <w:t>Drama</w:t>
+      </w:r>
+      <w:r>
+        <w:rPr>
+          <w:i/>
           <w:sz w:val="28"/>
           <w:szCs w:val="28"/>
         </w:rPr>
@@ -208,390 +369,172 @@
         <w:rPr>
           <w:sz w:val="28"/>
           <w:szCs w:val="28"/>
+        </w:rPr>
+        <w:t xml:space="preserve">– </w:t>
+      </w:r>
+      <w:r>
+        <w:rPr>
+          <w:b/>
+          <w:sz w:val="28"/>
+          <w:szCs w:val="28"/>
+        </w:rPr>
+        <w:t>Topo</w:t>
+      </w:r>
+      <w:r>
+        <w:rPr>
+          <w:b/>
+          <w:sz w:val="28"/>
+          <w:szCs w:val="28"/>
+        </w:rPr>
+        <w:t>l</w:t>
+      </w:r>
+    </w:p>
+    <w:p>
+      <w:pPr>
+        <w:rPr>
+          <w:sz w:val="28"/>
+          <w:szCs w:val="28"/>
+        </w:rPr>
+      </w:pPr>
+      <w:r>
+        <w:rPr>
+          <w:sz w:val="28"/>
+          <w:szCs w:val="28"/>
+        </w:rPr>
+        <w:t xml:space="preserve">               </w:t>
+      </w:r>
+      <w:r>
+        <w:rPr>
+          <w:sz w:val="28"/>
+          <w:szCs w:val="28"/>
+        </w:rPr>
+        <w:t xml:space="preserve"> </w:t>
+      </w:r>
+      <w:r>
+        <w:rPr>
+          <w:sz w:val="28"/>
+          <w:szCs w:val="28"/>
+        </w:rPr>
+        <w:t xml:space="preserve"> </w:t>
+      </w:r>
+      <w:r>
+        <w:rPr>
+          <w:b/>
+          <w:sz w:val="28"/>
+          <w:szCs w:val="28"/>
+        </w:rPr>
+        <w:t>Suchý</w:t>
+      </w:r>
+      <w:r>
+        <w:rPr>
+          <w:sz w:val="28"/>
+          <w:szCs w:val="28"/>
+        </w:rPr>
+        <w:t xml:space="preserve"> – Semafor</w:t>
+      </w:r>
+      <w:r>
+        <w:rPr>
+          <w:sz w:val="28"/>
+          <w:szCs w:val="28"/>
+        </w:rPr>
+        <w:t xml:space="preserve"> – (</w:t>
+      </w:r>
+      <w:r>
+        <w:rPr>
+          <w:sz w:val="28"/>
+          <w:szCs w:val="28"/>
           <w:u w:val="single"/>
         </w:rPr>
-        <w:t>– socialistický realismus</w:t>
-      </w:r>
-      <w:r>
-        <w:rPr>
-          <w:sz w:val="28"/>
-          <w:szCs w:val="28"/>
-        </w:rPr>
-        <w:t xml:space="preserve"> (v literatuře směr oslavující úspěchy socialistického politického zřízení a hospodářství)</w:t>
-      </w:r>
-    </w:p>
-    <w:p xmlns:wp14="http://schemas.microsoft.com/office/word/2010/wordml" wp14:textId="77777777">
-      <w:pPr>
-        <w:rPr>
-          <w:sz w:val="28"/>
-          <w:szCs w:val="28"/>
-        </w:rPr>
-      </w:pPr>
-    </w:p>
-    <w:p xmlns:wp14="http://schemas.microsoft.com/office/word/2010/wordml" wp14:textId="77777777">
-      <w:pPr>
-        <w:rPr>
-          <w:b/>
+        <w:t>d</w:t>
+      </w:r>
+      <w:r>
+        <w:rPr>
           <w:sz w:val="28"/>
           <w:szCs w:val="28"/>
           <w:u w:val="single"/>
         </w:rPr>
-      </w:pPr>
-      <w:r>
-        <w:rPr>
-          <w:b/>
+        <w:t>ivadla malých forem</w:t>
+      </w:r>
+      <w:r>
+        <w:rPr>
+          <w:sz w:val="28"/>
+          <w:szCs w:val="28"/>
+        </w:rPr>
+        <w:t xml:space="preserve"> jsou divadla, která vznikala v 60. letech 20. století jako alternativa k oficiálnímu divadlu. Většinou se zde hrály autorské hry, často proložené písničkami, charakteristické jsou také dialogy na předscéně. Hry jsou často založeny na humoru, častá je satira a parodie</w:t>
+      </w:r>
+      <w:r>
+        <w:rPr>
+          <w:sz w:val="28"/>
+          <w:szCs w:val="28"/>
+        </w:rPr>
+        <w:t>.</w:t>
+      </w:r>
+      <w:r>
+        <w:rPr>
+          <w:sz w:val="28"/>
+          <w:szCs w:val="28"/>
+        </w:rPr>
+        <w:t>)</w:t>
+      </w:r>
+    </w:p>
+    <w:p>
+      <w:pPr>
+        <w:rPr>
+          <w:i/>
+          <w:sz w:val="28"/>
+          <w:szCs w:val="28"/>
+        </w:rPr>
+      </w:pPr>
+      <w:r>
+        <w:rPr>
+          <w:sz w:val="28"/>
+          <w:szCs w:val="28"/>
+        </w:rPr>
+        <w:t xml:space="preserve">          </w:t>
+      </w:r>
+    </w:p>
+    <w:p>
+      <w:pPr>
+        <w:rPr>
+          <w:sz w:val="28"/>
+          <w:szCs w:val="28"/>
+        </w:rPr>
+      </w:pPr>
+      <w:r>
+        <w:rPr>
+          <w:sz w:val="28"/>
+          <w:szCs w:val="28"/>
+        </w:rPr>
+        <w:t xml:space="preserve">                </w:t>
+      </w:r>
+      <w:r>
+        <w:rPr>
+          <w:sz w:val="28"/>
+          <w:szCs w:val="28"/>
+        </w:rPr>
+        <w:t xml:space="preserve">  </w:t>
+      </w:r>
+      <w:r>
+        <w:rPr>
+          <w:b/>
+          <w:sz w:val="28"/>
+          <w:szCs w:val="28"/>
+        </w:rPr>
+        <w:t>Havel</w:t>
+      </w:r>
+      <w:r>
+        <w:rPr>
+          <w:sz w:val="28"/>
+          <w:szCs w:val="28"/>
+        </w:rPr>
+        <w:t xml:space="preserve"> – </w:t>
+      </w:r>
+      <w:r>
+        <w:rPr>
           <w:sz w:val="28"/>
           <w:szCs w:val="28"/>
           <w:u w:val="single"/>
         </w:rPr>
-        <w:t>ČESKÁ LITERATURA – poezie, drama (50. – 80. léta)</w:t>
-      </w:r>
-    </w:p>
-    <w:p xmlns:wp14="http://schemas.microsoft.com/office/word/2010/wordml" wp14:textId="77777777">
-      <w:pPr>
-        <w:rPr>
-          <w:b/>
-          <w:sz w:val="28"/>
-          <w:szCs w:val="28"/>
-          <w:u w:val="single"/>
-        </w:rPr>
-      </w:pPr>
-    </w:p>
-    <w:p xmlns:wp14="http://schemas.microsoft.com/office/word/2010/wordml" wp14:textId="77777777">
-      <w:pPr>
-        <w:rPr>
-          <w:sz w:val="28"/>
-          <w:szCs w:val="28"/>
-        </w:rPr>
-      </w:pPr>
-      <w:r>
-        <w:rPr>
-          <w:sz w:val="28"/>
-          <w:szCs w:val="28"/>
-          <w:u w:val="single"/>
-        </w:rPr>
-        <w:t>Poezie</w:t>
-      </w:r>
-      <w:r>
-        <w:rPr>
-          <w:sz w:val="28"/>
-          <w:szCs w:val="28"/>
-        </w:rPr>
-        <w:t xml:space="preserve"> – </w:t>
-      </w:r>
-      <w:r>
-        <w:rPr>
-          <w:b/>
-          <w:sz w:val="28"/>
-          <w:szCs w:val="28"/>
-        </w:rPr>
-        <w:t>Holan, Kolář, Holub, Hrubín, Skácel, Hrabě, Seifert,</w:t>
-      </w:r>
-    </w:p>
-    <w:p xmlns:wp14="http://schemas.microsoft.com/office/word/2010/wordml" wp14:textId="77777777">
-      <w:pPr>
-        <w:rPr>
-          <w:i/>
-          <w:sz w:val="28"/>
-          <w:szCs w:val="28"/>
-        </w:rPr>
-      </w:pPr>
-      <w:r>
-        <w:rPr>
-          <w:i/>
-          <w:sz w:val="28"/>
-          <w:szCs w:val="28"/>
-        </w:rPr>
-        <w:t xml:space="preserve">(V době normalizace nastoupila nová básnická generace, debutující již v 60. letech – někteří autoři mohli oficiálně publikovat – </w:t>
-      </w:r>
-      <w:r>
-        <w:rPr>
-          <w:b/>
-          <w:i/>
-          <w:sz w:val="28"/>
-          <w:szCs w:val="28"/>
-        </w:rPr>
-        <w:t>Jiří Žáček</w:t>
-      </w:r>
-      <w:r>
-        <w:rPr>
-          <w:i/>
-          <w:sz w:val="28"/>
-          <w:szCs w:val="28"/>
-        </w:rPr>
-        <w:t xml:space="preserve">, jiní byli zakázáni – </w:t>
-      </w:r>
-      <w:r>
-        <w:rPr>
-          <w:b/>
-          <w:i/>
-          <w:sz w:val="28"/>
-          <w:szCs w:val="28"/>
-        </w:rPr>
-        <w:t>Ivan Martin</w:t>
-      </w:r>
-      <w:r>
-        <w:rPr>
-          <w:i/>
-          <w:sz w:val="28"/>
-          <w:szCs w:val="28"/>
-        </w:rPr>
-        <w:t xml:space="preserve"> </w:t>
-      </w:r>
-      <w:r>
-        <w:rPr>
-          <w:b/>
-          <w:i/>
-          <w:sz w:val="28"/>
-          <w:szCs w:val="28"/>
-        </w:rPr>
-        <w:t>Jirous</w:t>
-      </w:r>
-      <w:r>
-        <w:rPr>
-          <w:i/>
-          <w:sz w:val="28"/>
-          <w:szCs w:val="28"/>
-        </w:rPr>
-        <w:t>, nebo odešli do emigrace</w:t>
-      </w:r>
-      <w:r>
-        <w:rPr>
-          <w:i/>
-          <w:sz w:val="28"/>
-          <w:szCs w:val="28"/>
-        </w:rPr>
-        <w:t xml:space="preserve"> – </w:t>
-      </w:r>
-      <w:r>
-        <w:rPr>
-          <w:b/>
-          <w:i/>
-          <w:sz w:val="28"/>
-          <w:szCs w:val="28"/>
-        </w:rPr>
-        <w:t>Karel Kryl</w:t>
-      </w:r>
-      <w:r>
-        <w:rPr>
-          <w:i/>
-          <w:sz w:val="28"/>
-          <w:szCs w:val="28"/>
-        </w:rPr>
-        <w:t>)</w:t>
-      </w:r>
-      <w:r>
-        <w:rPr>
-          <w:i/>
-          <w:sz w:val="28"/>
-          <w:szCs w:val="28"/>
-        </w:rPr>
-        <w:t xml:space="preserve"> </w:t>
-      </w:r>
-    </w:p>
-    <w:p xmlns:wp14="http://schemas.microsoft.com/office/word/2010/wordml" wp14:textId="77777777">
-      <w:pPr>
-        <w:rPr>
-          <w:sz w:val="28"/>
-          <w:szCs w:val="28"/>
-        </w:rPr>
-      </w:pPr>
-      <w:bookmarkStart w:name="_GoBack" w:id="0"/>
-      <w:bookmarkEnd w:id="0"/>
-    </w:p>
-    <w:p xmlns:wp14="http://schemas.microsoft.com/office/word/2010/wordml" wp14:textId="77777777">
-      <w:pPr>
-        <w:rPr>
-          <w:sz w:val="28"/>
-          <w:szCs w:val="28"/>
-        </w:rPr>
-      </w:pPr>
-      <w:r>
-        <w:rPr>
-          <w:sz w:val="28"/>
-          <w:szCs w:val="28"/>
-          <w:u w:val="single"/>
-        </w:rPr>
-        <w:t>Drama</w:t>
-      </w:r>
-      <w:r>
-        <w:rPr>
-          <w:i/>
-          <w:sz w:val="28"/>
-          <w:szCs w:val="28"/>
-        </w:rPr>
-        <w:t xml:space="preserve"> </w:t>
-      </w:r>
-      <w:r>
-        <w:rPr>
-          <w:sz w:val="28"/>
-          <w:szCs w:val="28"/>
-        </w:rPr>
-        <w:t xml:space="preserve">– </w:t>
-      </w:r>
-      <w:r>
-        <w:rPr>
-          <w:b/>
-          <w:sz w:val="28"/>
-          <w:szCs w:val="28"/>
-        </w:rPr>
-        <w:t>Topo</w:t>
-      </w:r>
-      <w:r>
-        <w:rPr>
-          <w:b/>
-          <w:sz w:val="28"/>
-          <w:szCs w:val="28"/>
-        </w:rPr>
-        <w:t>l</w:t>
-      </w:r>
-    </w:p>
-    <w:p xmlns:wp14="http://schemas.microsoft.com/office/word/2010/wordml" wp14:textId="77777777">
-      <w:pPr>
-        <w:rPr>
-          <w:sz w:val="28"/>
-          <w:szCs w:val="28"/>
-        </w:rPr>
-      </w:pPr>
-      <w:r>
-        <w:rPr>
-          <w:sz w:val="28"/>
-          <w:szCs w:val="28"/>
-        </w:rPr>
-        <w:t xml:space="preserve">               </w:t>
-      </w:r>
-      <w:r>
-        <w:rPr>
-          <w:sz w:val="28"/>
-          <w:szCs w:val="28"/>
-        </w:rPr>
-        <w:t xml:space="preserve"> </w:t>
-      </w:r>
-      <w:r>
-        <w:rPr>
-          <w:sz w:val="28"/>
-          <w:szCs w:val="28"/>
-        </w:rPr>
-        <w:t xml:space="preserve"> </w:t>
-      </w:r>
-      <w:r>
-        <w:rPr>
-          <w:b/>
-          <w:sz w:val="28"/>
-          <w:szCs w:val="28"/>
-        </w:rPr>
-        <w:t>Suchý</w:t>
-      </w:r>
-      <w:r>
-        <w:rPr>
-          <w:sz w:val="28"/>
-          <w:szCs w:val="28"/>
-        </w:rPr>
-        <w:t xml:space="preserve"> – Semafor</w:t>
-      </w:r>
-      <w:r>
-        <w:rPr>
-          <w:sz w:val="28"/>
-          <w:szCs w:val="28"/>
-        </w:rPr>
-        <w:t xml:space="preserve"> – (</w:t>
-      </w:r>
-      <w:r>
-        <w:rPr>
-          <w:sz w:val="28"/>
-          <w:szCs w:val="28"/>
-          <w:u w:val="single"/>
-        </w:rPr>
-        <w:t>d</w:t>
-      </w:r>
-      <w:r>
-        <w:rPr>
-          <w:sz w:val="28"/>
-          <w:szCs w:val="28"/>
-          <w:u w:val="single"/>
-        </w:rPr>
-        <w:t>ivadla malých forem</w:t>
-      </w:r>
-      <w:r>
-        <w:rPr>
-          <w:sz w:val="28"/>
-          <w:szCs w:val="28"/>
-        </w:rPr>
-        <w:t xml:space="preserve"> jsou divadla, která vznikala v 60. letech 20. století jako alternativa k oficiálnímu divadlu. Většinou se zde hrály autorské hry, často proložené písničkami, charakteristické jsou také dialogy na předscéně. Hry jsou často založeny na humoru, častá je satira a parodie</w:t>
-      </w:r>
-      <w:r>
-        <w:rPr>
-          <w:sz w:val="28"/>
-          <w:szCs w:val="28"/>
-        </w:rPr>
-        <w:t>.</w:t>
-      </w:r>
-      <w:r>
-        <w:rPr>
-          <w:sz w:val="28"/>
-          <w:szCs w:val="28"/>
-        </w:rPr>
-        <w:t>)</w:t>
-      </w:r>
-    </w:p>
-    <w:p xmlns:wp14="http://schemas.microsoft.com/office/word/2010/wordml" wp14:textId="77777777">
-      <w:pPr>
-        <w:rPr>
-          <w:i/>
-          <w:sz w:val="28"/>
-          <w:szCs w:val="28"/>
-        </w:rPr>
-      </w:pPr>
-      <w:r>
-        <w:rPr>
-          <w:sz w:val="28"/>
-          <w:szCs w:val="28"/>
-        </w:rPr>
-        <w:t xml:space="preserve">          </w:t>
-      </w:r>
-    </w:p>
-    <w:p xmlns:wp14="http://schemas.microsoft.com/office/word/2010/wordml" wp14:textId="77777777">
-      <w:pPr>
-        <w:rPr>
-          <w:sz w:val="28"/>
-          <w:szCs w:val="28"/>
-        </w:rPr>
-      </w:pPr>
-      <w:r>
-        <w:rPr>
-          <w:sz w:val="28"/>
-          <w:szCs w:val="28"/>
-        </w:rPr>
-        <w:t xml:space="preserve">                </w:t>
-      </w:r>
-      <w:r>
-        <w:rPr>
-          <w:sz w:val="28"/>
-          <w:szCs w:val="28"/>
-        </w:rPr>
-        <w:t xml:space="preserve">  </w:t>
-      </w:r>
-      <w:r>
-        <w:rPr>
-          <w:b/>
-          <w:sz w:val="28"/>
-          <w:szCs w:val="28"/>
-        </w:rPr>
-        <w:t>Havel</w:t>
-      </w:r>
-      <w:r>
-        <w:rPr>
-          <w:sz w:val="28"/>
-          <w:szCs w:val="28"/>
-        </w:rPr>
-        <w:t xml:space="preserve"> – </w:t>
-      </w:r>
-      <w:r>
-        <w:rPr>
-          <w:sz w:val="28"/>
-          <w:szCs w:val="28"/>
-          <w:u w:val="single"/>
-        </w:rPr>
         <w:t>absurdní drama</w:t>
       </w:r>
       <w:r>
@@ -602,15 +545,15 @@
         <w:t xml:space="preserve"> (zaměřuje se na vyjádření pocitů úzkosti vycházejících z prožitku absurdity lidské existence, zpravidla chybí děj i zápletka, postavy nejsou blíže charakterizovány)</w:t>
       </w:r>
     </w:p>
-    <w:p xmlns:wp14="http://schemas.microsoft.com/office/word/2010/wordml" wp14:textId="77777777">
-      <w:pPr>
-        <w:rPr>
-          <w:sz w:val="28"/>
-          <w:szCs w:val="28"/>
-        </w:rPr>
-      </w:pPr>
-    </w:p>
-    <w:p xmlns:wp14="http://schemas.microsoft.com/office/word/2010/wordml" wp14:textId="77777777">
+    <w:p>
+      <w:pPr>
+        <w:rPr>
+          <w:sz w:val="28"/>
+          <w:szCs w:val="28"/>
+        </w:rPr>
+      </w:pPr>
+    </w:p>
+    <w:p>
       <w:pPr>
         <w:rPr>
           <w:i/>
@@ -636,9 +579,9 @@
         <w:t xml:space="preserve"> – Divadlo Járy Cimrmana (mystifikace diváka)</w:t>
       </w:r>
     </w:p>
-    <w:p xmlns:wp14="http://schemas.microsoft.com/office/word/2010/wordml" wp14:textId="77777777">
-      <w:pPr>
-        <w:pStyle w:val="Odstavecseseznamem"/>
+    <w:p>
+      <w:pPr>
+        <w:pStyle w:val="ListParagraph"/>
         <w:numPr>
           <w:ilvl w:val="0"/>
           <w:numId w:val="1"/>
@@ -655,30 +598,12 @@
           <w:sz w:val="28"/>
           <w:szCs w:val="28"/>
         </w:rPr>
-        <w:t>seminář (</w:t>
-      </w:r>
-      <w:proofErr w:type="spellStart"/>
-      <w:r>
-        <w:rPr>
-          <w:i/>
-          <w:sz w:val="28"/>
-          <w:szCs w:val="28"/>
-        </w:rPr>
-        <w:t>ironizace</w:t>
-      </w:r>
-      <w:proofErr w:type="spellEnd"/>
-      <w:r>
-        <w:rPr>
-          <w:i/>
-          <w:sz w:val="28"/>
-          <w:szCs w:val="28"/>
-        </w:rPr>
-        <w:t xml:space="preserve"> akademického prostředí …pan docent…)</w:t>
-      </w:r>
-    </w:p>
-    <w:p xmlns:wp14="http://schemas.microsoft.com/office/word/2010/wordml" wp14:textId="77777777">
-      <w:pPr>
-        <w:pStyle w:val="Odstavecseseznamem"/>
+        <w:t>seminář (ironizace akademického prostředí …pan docent…)</w:t>
+      </w:r>
+    </w:p>
+    <w:p>
+      <w:pPr>
+        <w:pStyle w:val="ListParagraph"/>
         <w:numPr>
           <w:ilvl w:val="0"/>
           <w:numId w:val="1"/>
@@ -698,9 +623,9 @@
         <w:t>hra (herci jen muži, naivní herectví)</w:t>
       </w:r>
     </w:p>
-    <w:p xmlns:wp14="http://schemas.microsoft.com/office/word/2010/wordml" wp14:textId="77777777">
-      <w:pPr>
-        <w:pStyle w:val="Odstavecseseznamem"/>
+    <w:p>
+      <w:pPr>
+        <w:pStyle w:val="ListParagraph"/>
         <w:rPr>
           <w:i/>
           <w:sz w:val="28"/>
@@ -716,7 +641,7 @@
         <w:t>divadelní hra „Dobytí severního pólu“</w:t>
       </w:r>
     </w:p>
-    <w:p xmlns:wp14="http://schemas.microsoft.com/office/word/2010/wordml" wp14:textId="77777777">
+    <w:p>
       <w:pPr>
         <w:rPr>
           <w:sz w:val="28"/>
@@ -725,7 +650,7 @@
       </w:pPr>
     </w:p>
     <w:sectPr>
-      <w:pgSz w:w="11906" w:h="16838" w:orient="portrait"/>
+      <w:pgSz w:w="11906" w:h="16838"/>
       <w:pgMar w:top="1417" w:right="1417" w:bottom="1417" w:left="1417" w:header="708" w:footer="708" w:gutter="0"/>
       <w:cols w:space="708"/>
       <w:docGrid w:linePitch="360"/>
@@ -735,7 +660,7 @@
 </file>
 
 <file path=word/numbering.xml><?xml version="1.0" encoding="utf-8"?>
-<w:numbering xmlns:wpc="http://schemas.microsoft.com/office/word/2010/wordprocessingCanvas" xmlns:cx="http://schemas.microsoft.com/office/drawing/2014/chartex" xmlns:cx1="http://schemas.microsoft.com/office/drawing/2015/9/8/chartex" xmlns:cx2="http://schemas.microsoft.com/office/drawing/2015/10/21/chartex" xmlns:cx3="http://schemas.microsoft.com/office/drawing/2016/5/9/chartex" xmlns:cx4="http://schemas.microsoft.com/office/drawing/2016/5/10/chartex" xmlns:cx5="http://schemas.microsoft.com/office/drawing/2016/5/11/chartex" xmlns:cx6="http://schemas.microsoft.com/office/drawing/2016/5/12/chartex" xmlns:cx7="http://schemas.microsoft.com/office/drawing/2016/5/13/chartex" xmlns:cx8="http://schemas.microsoft.com/office/drawing/2016/5/14/chartex" xmlns:mc="http://schemas.openxmlformats.org/markup-compatibility/2006" xmlns:aink="http://schemas.microsoft.com/office/drawing/2016/ink" xmlns:am3d="http://schemas.microsoft.com/office/drawing/2017/model3d" xmlns:o="urn:schemas-microsoft-com:office:office" xmlns:r="http://schemas.openxmlformats.org/officeDocument/2006/relationships" xmlns:m="http://schemas.openxmlformats.org/officeDocument/2006/math" xmlns:v="urn:schemas-microsoft-com:vml" xmlns:wp14="http://schemas.microsoft.com/office/word/2010/wordprocessingDrawing" xmlns:wp="http://schemas.openxmlformats.org/drawingml/2006/wordprocessingDrawing" xmlns:w10="urn:schemas-microsoft-com:office:word" xmlns:w="http://schemas.openxmlformats.org/wordprocessingml/2006/main" xmlns:w14="http://schemas.microsoft.com/office/word/2010/wordml" xmlns:w15="http://schemas.microsoft.com/office/word/2012/wordml" xmlns:w16cid="http://schemas.microsoft.com/office/word/2016/wordml/cid" xmlns:w16se="http://schemas.microsoft.com/office/word/2015/wordml/symex" xmlns:wpg="http://schemas.microsoft.com/office/word/2010/wordprocessingGroup" xmlns:wpi="http://schemas.microsoft.com/office/word/2010/wordprocessingInk" xmlns:wne="http://schemas.microsoft.com/office/word/2006/wordml" xmlns:wps="http://schemas.microsoft.com/office/word/2010/wordprocessingShape" mc:Ignorable="w14 w15 w16se w16cid wp14">
+<w:numbering xmlns:wpc="http://schemas.microsoft.com/office/word/2010/wordprocessingCanvas" xmlns:cx="http://schemas.microsoft.com/office/drawing/2014/chartex" xmlns:cx1="http://schemas.microsoft.com/office/drawing/2015/9/8/chartex" xmlns:cx2="http://schemas.microsoft.com/office/drawing/2015/10/21/chartex" xmlns:cx3="http://schemas.microsoft.com/office/drawing/2016/5/9/chartex" xmlns:cx4="http://schemas.microsoft.com/office/drawing/2016/5/10/chartex" xmlns:cx5="http://schemas.microsoft.com/office/drawing/2016/5/11/chartex" xmlns:cx6="http://schemas.microsoft.com/office/drawing/2016/5/12/chartex" xmlns:cx7="http://schemas.microsoft.com/office/drawing/2016/5/13/chartex" xmlns:cx8="http://schemas.microsoft.com/office/drawing/2016/5/14/chartex" xmlns:mc="http://schemas.openxmlformats.org/markup-compatibility/2006" xmlns:aink="http://schemas.microsoft.com/office/drawing/2016/ink" xmlns:am3d="http://schemas.microsoft.com/office/drawing/2017/model3d" xmlns:o="urn:schemas-microsoft-com:office:office" xmlns:oel="http://schemas.microsoft.com/office/2019/extlst" xmlns:r="http://schemas.openxmlformats.org/officeDocument/2006/relationships" xmlns:m="http://schemas.openxmlformats.org/officeDocument/2006/math" xmlns:v="urn:schemas-microsoft-com:vml" xmlns:wp14="http://schemas.microsoft.com/office/word/2010/wordprocessingDrawing" xmlns:wp="http://schemas.openxmlformats.org/drawingml/2006/wordprocessingDrawing" xmlns:w10="urn:schemas-microsoft-com:office:word" xmlns:w="http://schemas.openxmlformats.org/wordprocessingml/2006/main" xmlns:w14="http://schemas.microsoft.com/office/word/2010/wordml" xmlns:w15="http://schemas.microsoft.com/office/word/2012/wordml" xmlns:w16cex="http://schemas.microsoft.com/office/word/2018/wordml/cex" xmlns:w16cid="http://schemas.microsoft.com/office/word/2016/wordml/cid" xmlns:w16="http://schemas.microsoft.com/office/word/2018/wordml" xmlns:w16du="http://schemas.microsoft.com/office/word/2023/wordml/word16du" xmlns:w16sdtdh="http://schemas.microsoft.com/office/word/2020/wordml/sdtdatahash" xmlns:w16se="http://schemas.microsoft.com/office/word/2015/wordml/symex" xmlns:wpg="http://schemas.microsoft.com/office/word/2010/wordprocessingGroup" xmlns:wpi="http://schemas.microsoft.com/office/word/2010/wordprocessingInk" xmlns:wne="http://schemas.microsoft.com/office/word/2006/wordml" xmlns:wps="http://schemas.microsoft.com/office/word/2010/wordprocessingShape" mc:Ignorable="w14 w15 w16se w16cid w16 w16cex w16sdtdh w16du wp14">
   <w:abstractNum w:abstractNumId="0" w15:restartNumberingAfterBreak="0">
     <w:nsid w:val="23CE4C8B"/>
     <w:multiLevelType w:val="hybridMultilevel"/>
@@ -825,18 +750,18 @@
       </w:pPr>
     </w:lvl>
   </w:abstractNum>
-  <w:num w:numId="1">
+  <w:num w:numId="1" w16cid:durableId="2048724624">
     <w:abstractNumId w:val="0"/>
   </w:num>
 </w:numbering>
 </file>
 
 <file path=word/styles.xml><?xml version="1.0" encoding="utf-8"?>
-<w:styles xmlns:wp14="http://schemas.microsoft.com/office/word/2010/wordprocessingDrawing" xmlns:mc="http://schemas.openxmlformats.org/markup-compatibility/2006" xmlns:r="http://schemas.openxmlformats.org/officeDocument/2006/relationships" xmlns:w="http://schemas.openxmlformats.org/wordprocessingml/2006/main" xmlns:w14="http://schemas.microsoft.com/office/word/2010/wordml" xmlns:w15="http://schemas.microsoft.com/office/word/2012/wordml" xmlns:w16cid="http://schemas.microsoft.com/office/word/2016/wordml/cid" xmlns:w16se="http://schemas.microsoft.com/office/word/2015/wordml/symex" mc:Ignorable="w14 w15 w16se w16cid wp14">
+<w:styles xmlns:mc="http://schemas.openxmlformats.org/markup-compatibility/2006" xmlns:r="http://schemas.openxmlformats.org/officeDocument/2006/relationships" xmlns:w="http://schemas.openxmlformats.org/wordprocessingml/2006/main" xmlns:w14="http://schemas.microsoft.com/office/word/2010/wordml" xmlns:w15="http://schemas.microsoft.com/office/word/2012/wordml" xmlns:w16cex="http://schemas.microsoft.com/office/word/2018/wordml/cex" xmlns:w16cid="http://schemas.microsoft.com/office/word/2016/wordml/cid" xmlns:w16="http://schemas.microsoft.com/office/word/2018/wordml" xmlns:w16du="http://schemas.microsoft.com/office/word/2023/wordml/word16du" xmlns:w16sdtdh="http://schemas.microsoft.com/office/word/2020/wordml/sdtdatahash" xmlns:w16se="http://schemas.microsoft.com/office/word/2015/wordml/symex" mc:Ignorable="w14 w15 w16se w16cid w16 w16cex w16sdtdh w16du">
   <w:docDefaults>
     <w:rPrDefault>
       <w:rPr>
-        <w:rFonts w:asciiTheme="minorHAnsi" w:hAnsiTheme="minorHAnsi" w:eastAsiaTheme="minorHAnsi" w:cstheme="minorBidi"/>
+        <w:rFonts w:asciiTheme="minorHAnsi" w:eastAsiaTheme="minorHAnsi" w:hAnsiTheme="minorHAnsi" w:cstheme="minorBidi"/>
         <w:sz w:val="22"/>
         <w:szCs w:val="22"/>
         <w:lang w:val="cs-CZ" w:eastAsia="en-US" w:bidi="ar-SA"/>
@@ -848,17 +773,17 @@
       </w:pPr>
     </w:pPrDefault>
   </w:docDefaults>
-  <w:latentStyles w:defLockedState="0" w:defUIPriority="99" w:defSemiHidden="0" w:defUnhideWhenUsed="0" w:defQFormat="0" w:count="375">
+  <w:latentStyles w:defLockedState="0" w:defUIPriority="99" w:defSemiHidden="0" w:defUnhideWhenUsed="0" w:defQFormat="0" w:count="376">
     <w:lsdException w:name="Normal" w:uiPriority="0" w:qFormat="1"/>
     <w:lsdException w:name="heading 1" w:uiPriority="9" w:qFormat="1"/>
-    <w:lsdException w:name="heading 2" w:uiPriority="9" w:semiHidden="1" w:unhideWhenUsed="1" w:qFormat="1"/>
-    <w:lsdException w:name="heading 3" w:uiPriority="9" w:semiHidden="1" w:unhideWhenUsed="1" w:qFormat="1"/>
-    <w:lsdException w:name="heading 4" w:uiPriority="9" w:semiHidden="1" w:unhideWhenUsed="1" w:qFormat="1"/>
-    <w:lsdException w:name="heading 5" w:uiPriority="9" w:semiHidden="1" w:unhideWhenUsed="1" w:qFormat="1"/>
-    <w:lsdException w:name="heading 6" w:uiPriority="9" w:semiHidden="1" w:unhideWhenUsed="1" w:qFormat="1"/>
-    <w:lsdException w:name="heading 7" w:uiPriority="9" w:semiHidden="1" w:unhideWhenUsed="1" w:qFormat="1"/>
-    <w:lsdException w:name="heading 8" w:uiPriority="9" w:semiHidden="1" w:unhideWhenUsed="1" w:qFormat="1"/>
-    <w:lsdException w:name="heading 9" w:uiPriority="9" w:semiHidden="1" w:unhideWhenUsed="1" w:qFormat="1"/>
+    <w:lsdException w:name="heading 2" w:semiHidden="1" w:uiPriority="9" w:unhideWhenUsed="1" w:qFormat="1"/>
+    <w:lsdException w:name="heading 3" w:semiHidden="1" w:uiPriority="9" w:unhideWhenUsed="1" w:qFormat="1"/>
+    <w:lsdException w:name="heading 4" w:semiHidden="1" w:uiPriority="9" w:unhideWhenUsed="1" w:qFormat="1"/>
+    <w:lsdException w:name="heading 5" w:semiHidden="1" w:uiPriority="9" w:unhideWhenUsed="1" w:qFormat="1"/>
+    <w:lsdException w:name="heading 6" w:semiHidden="1" w:uiPriority="9" w:unhideWhenUsed="1" w:qFormat="1"/>
+    <w:lsdException w:name="heading 7" w:semiHidden="1" w:uiPriority="9" w:unhideWhenUsed="1" w:qFormat="1"/>
+    <w:lsdException w:name="heading 8" w:semiHidden="1" w:uiPriority="9" w:unhideWhenUsed="1" w:qFormat="1"/>
+    <w:lsdException w:name="heading 9" w:semiHidden="1" w:uiPriority="9" w:unhideWhenUsed="1" w:qFormat="1"/>
     <w:lsdException w:name="index 1" w:semiHidden="1" w:unhideWhenUsed="1"/>
     <w:lsdException w:name="index 2" w:semiHidden="1" w:unhideWhenUsed="1"/>
     <w:lsdException w:name="index 3" w:semiHidden="1" w:unhideWhenUsed="1"/>
@@ -868,22 +793,22 @@
     <w:lsdException w:name="index 7" w:semiHidden="1" w:unhideWhenUsed="1"/>
     <w:lsdException w:name="index 8" w:semiHidden="1" w:unhideWhenUsed="1"/>
     <w:lsdException w:name="index 9" w:semiHidden="1" w:unhideWhenUsed="1"/>
-    <w:lsdException w:name="toc 1" w:uiPriority="39" w:semiHidden="1" w:unhideWhenUsed="1"/>
-    <w:lsdException w:name="toc 2" w:uiPriority="39" w:semiHidden="1" w:unhideWhenUsed="1"/>
-    <w:lsdException w:name="toc 3" w:uiPriority="39" w:semiHidden="1" w:unhideWhenUsed="1"/>
-    <w:lsdException w:name="toc 4" w:uiPriority="39" w:semiHidden="1" w:unhideWhenUsed="1"/>
-    <w:lsdException w:name="toc 5" w:uiPriority="39" w:semiHidden="1" w:unhideWhenUsed="1"/>
-    <w:lsdException w:name="toc 6" w:uiPriority="39" w:semiHidden="1" w:unhideWhenUsed="1"/>
-    <w:lsdException w:name="toc 7" w:uiPriority="39" w:semiHidden="1" w:unhideWhenUsed="1"/>
-    <w:lsdException w:name="toc 8" w:uiPriority="39" w:semiHidden="1" w:unhideWhenUsed="1"/>
-    <w:lsdException w:name="toc 9" w:uiPriority="39" w:semiHidden="1" w:unhideWhenUsed="1"/>
+    <w:lsdException w:name="toc 1" w:semiHidden="1" w:uiPriority="39" w:unhideWhenUsed="1"/>
+    <w:lsdException w:name="toc 2" w:semiHidden="1" w:uiPriority="39" w:unhideWhenUsed="1"/>
+    <w:lsdException w:name="toc 3" w:semiHidden="1" w:uiPriority="39" w:unhideWhenUsed="1"/>
+    <w:lsdException w:name="toc 4" w:semiHidden="1" w:uiPriority="39" w:unhideWhenUsed="1"/>
+    <w:lsdException w:name="toc 5" w:semiHidden="1" w:uiPriority="39" w:unhideWhenUsed="1"/>
+    <w:lsdException w:name="toc 6" w:semiHidden="1" w:uiPriority="39" w:unhideWhenUsed="1"/>
+    <w:lsdException w:name="toc 7" w:semiHidden="1" w:uiPriority="39" w:unhideWhenUsed="1"/>
+    <w:lsdException w:name="toc 8" w:semiHidden="1" w:uiPriority="39" w:unhideWhenUsed="1"/>
+    <w:lsdException w:name="toc 9" w:semiHidden="1" w:uiPriority="39" w:unhideWhenUsed="1"/>
     <w:lsdException w:name="Normal Indent" w:semiHidden="1" w:unhideWhenUsed="1"/>
     <w:lsdException w:name="footnote text" w:semiHidden="1" w:unhideWhenUsed="1"/>
     <w:lsdException w:name="annotation text" w:semiHidden="1" w:unhideWhenUsed="1"/>
     <w:lsdException w:name="header" w:semiHidden="1" w:unhideWhenUsed="1"/>
     <w:lsdException w:name="footer" w:semiHidden="1" w:unhideWhenUsed="1"/>
     <w:lsdException w:name="index heading" w:semiHidden="1" w:unhideWhenUsed="1"/>
-    <w:lsdException w:name="caption" w:uiPriority="35" w:semiHidden="1" w:unhideWhenUsed="1" w:qFormat="1"/>
+    <w:lsdException w:name="caption" w:semiHidden="1" w:uiPriority="35" w:unhideWhenUsed="1" w:qFormat="1"/>
     <w:lsdException w:name="table of figures" w:semiHidden="1" w:unhideWhenUsed="1"/>
     <w:lsdException w:name="envelope address" w:semiHidden="1" w:unhideWhenUsed="1"/>
     <w:lsdException w:name="envelope return" w:semiHidden="1" w:unhideWhenUsed="1"/>
@@ -914,7 +839,7 @@
     <w:lsdException w:name="Title" w:uiPriority="10" w:qFormat="1"/>
     <w:lsdException w:name="Closing" w:semiHidden="1" w:unhideWhenUsed="1"/>
     <w:lsdException w:name="Signature" w:semiHidden="1" w:unhideWhenUsed="1"/>
-    <w:lsdException w:name="Default Paragraph Font" w:uiPriority="1" w:semiHidden="1" w:unhideWhenUsed="1"/>
+    <w:lsdException w:name="Default Paragraph Font" w:semiHidden="1" w:uiPriority="1" w:unhideWhenUsed="1"/>
     <w:lsdException w:name="Body Text" w:semiHidden="1" w:unhideWhenUsed="1"/>
     <w:lsdException w:name="Body Text Indent" w:semiHidden="1" w:unhideWhenUsed="1"/>
     <w:lsdException w:name="List Continue" w:semiHidden="1" w:unhideWhenUsed="1"/>
@@ -1114,8 +1039,8 @@
     <w:lsdException w:name="Subtle Reference" w:uiPriority="31" w:qFormat="1"/>
     <w:lsdException w:name="Intense Reference" w:uiPriority="32" w:qFormat="1"/>
     <w:lsdException w:name="Book Title" w:uiPriority="33" w:qFormat="1"/>
-    <w:lsdException w:name="Bibliography" w:uiPriority="37" w:semiHidden="1" w:unhideWhenUsed="1"/>
-    <w:lsdException w:name="TOC Heading" w:uiPriority="39" w:semiHidden="1" w:unhideWhenUsed="1" w:qFormat="1"/>
+    <w:lsdException w:name="Bibliography" w:semiHidden="1" w:uiPriority="37" w:unhideWhenUsed="1"/>
+    <w:lsdException w:name="TOC Heading" w:semiHidden="1" w:uiPriority="39" w:unhideWhenUsed="1" w:qFormat="1"/>
     <w:lsdException w:name="Plain Table 1" w:uiPriority="41"/>
     <w:lsdException w:name="Plain Table 2" w:uiPriority="42"/>
     <w:lsdException w:name="Plain Table 3" w:uiPriority="43"/>
@@ -1224,18 +1149,19 @@
     <w:lsdException w:name="Smart Hyperlink" w:semiHidden="1" w:unhideWhenUsed="1"/>
     <w:lsdException w:name="Hashtag" w:semiHidden="1" w:unhideWhenUsed="1"/>
     <w:lsdException w:name="Unresolved Mention" w:semiHidden="1" w:unhideWhenUsed="1"/>
+    <w:lsdException w:name="Smart Link" w:semiHidden="1" w:unhideWhenUsed="1"/>
   </w:latentStyles>
-  <w:style w:type="paragraph" w:styleId="Normln" w:default="1">
+  <w:style w:type="paragraph" w:default="1" w:styleId="Normal">
     <w:name w:val="Normal"/>
     <w:qFormat/>
   </w:style>
-  <w:style w:type="character" w:styleId="Standardnpsmoodstavce" w:default="1">
+  <w:style w:type="character" w:default="1" w:styleId="DefaultParagraphFont">
     <w:name w:val="Default Paragraph Font"/>
     <w:uiPriority w:val="1"/>
     <w:semiHidden/>
     <w:unhideWhenUsed/>
   </w:style>
-  <w:style w:type="table" w:styleId="Normlntabulka" w:default="1">
+  <w:style w:type="table" w:default="1" w:styleId="TableNormal">
     <w:name w:val="Normal Table"/>
     <w:uiPriority w:val="99"/>
     <w:semiHidden/>
@@ -1250,15 +1176,15 @@
       </w:tblCellMar>
     </w:tblPr>
   </w:style>
-  <w:style w:type="numbering" w:styleId="Bezseznamu" w:default="1">
+  <w:style w:type="numbering" w:default="1" w:styleId="NoList">
     <w:name w:val="No List"/>
     <w:uiPriority w:val="99"/>
     <w:semiHidden/>
     <w:unhideWhenUsed/>
   </w:style>
-  <w:style w:type="paragraph" w:styleId="Odstavecseseznamem">
+  <w:style w:type="paragraph" w:styleId="ListParagraph">
     <w:name w:val="List Paragraph"/>
-    <w:basedOn w:val="Normln"/>
+    <w:basedOn w:val="Normal"/>
     <w:uiPriority w:val="34"/>
     <w:qFormat/>
     <w:rsid w:val="00E01623"/>
@@ -1566,6 +1492,21 @@
 </file>
 
 <file path=customXml/item1.xml><?xml version="1.0" encoding="utf-8"?>
+<p:properties xmlns:p="http://schemas.microsoft.com/office/2006/metadata/properties" xmlns:xsi="http://www.w3.org/2001/XMLSchema-instance" xmlns:pc="http://schemas.microsoft.com/office/infopath/2007/PartnerControls">
+  <documentManagement/>
+</p:properties>
+</file>
+
+<file path=customXml/item2.xml><?xml version="1.0" encoding="utf-8"?>
+<?mso-contentType ?>
+<FormTemplates xmlns="http://schemas.microsoft.com/sharepoint/v3/contenttype/forms">
+  <Display>DocumentLibraryForm</Display>
+  <Edit>DocumentLibraryForm</Edit>
+  <New>DocumentLibraryForm</New>
+</FormTemplates>
+</file>
+
+<file path=customXml/item3.xml><?xml version="1.0" encoding="utf-8"?>
 <ct:contentTypeSchema xmlns:ct="http://schemas.microsoft.com/office/2006/metadata/contentType" xmlns:ma="http://schemas.microsoft.com/office/2006/metadata/properties/metaAttributes" ct:_="" ma:_="" ma:contentTypeName="Dokument" ma:contentTypeID="0x0101001066FEEE5F48AD4681024082CD4E6082" ma:contentTypeVersion="4" ma:contentTypeDescription="Vytvoří nový dokument" ma:contentTypeScope="" ma:versionID="2b351d3091465569b81b188c74f832d6">
   <xsd:schema xmlns:xsd="http://www.w3.org/2001/XMLSchema" xmlns:xs="http://www.w3.org/2001/XMLSchema" xmlns:p="http://schemas.microsoft.com/office/2006/metadata/properties" xmlns:ns2="56f66b51-0c61-4da8-9d6e-b8db00b12de2" targetNamespace="http://schemas.microsoft.com/office/2006/metadata/properties" ma:root="true" ma:fieldsID="31b8eb3c6efa6b0f72e1a0c9d34a1efa" ns2:_="">
     <xsd:import namespace="56f66b51-0c61-4da8-9d6e-b8db00b12de2"/>
@@ -1709,29 +1650,37 @@
 </ct:contentTypeSchema>
 </file>
 
-<file path=customXml/item2.xml><?xml version="1.0" encoding="utf-8"?>
-<?mso-contentType ?>
-<FormTemplates xmlns="http://schemas.microsoft.com/sharepoint/v3/contenttype/forms">
-  <Display>DocumentLibraryForm</Display>
-  <Edit>DocumentLibraryForm</Edit>
-  <New>DocumentLibraryForm</New>
-</FormTemplates>
-</file>
-
-<file path=customXml/item3.xml><?xml version="1.0" encoding="utf-8"?>
-<p:properties xmlns:p="http://schemas.microsoft.com/office/2006/metadata/properties" xmlns:xsi="http://www.w3.org/2001/XMLSchema-instance" xmlns:pc="http://schemas.microsoft.com/office/infopath/2007/PartnerControls">
-  <documentManagement/>
-</p:properties>
-</file>
-
 <file path=customXml/itemProps1.xml><?xml version="1.0" encoding="utf-8"?>
-<ds:datastoreItem xmlns:ds="http://schemas.openxmlformats.org/officeDocument/2006/customXml" ds:itemID="{D4699F76-1CFA-4CEE-8599-55E9F9631397}"/>
+<ds:datastoreItem xmlns:ds="http://schemas.openxmlformats.org/officeDocument/2006/customXml" ds:itemID="{A1B83D36-C2D5-4BCB-A4DE-D3C08638BCF4}">
+  <ds:schemaRefs>
+    <ds:schemaRef ds:uri="http://schemas.microsoft.com/office/2006/metadata/properties"/>
+    <ds:schemaRef ds:uri="http://schemas.microsoft.com/office/infopath/2007/PartnerControls"/>
+  </ds:schemaRefs>
+</ds:datastoreItem>
 </file>
 
 <file path=customXml/itemProps2.xml><?xml version="1.0" encoding="utf-8"?>
-<ds:datastoreItem xmlns:ds="http://schemas.openxmlformats.org/officeDocument/2006/customXml" ds:itemID="{AEB94B5E-48EB-4889-8AC0-BDE34163C39A}"/>
+<ds:datastoreItem xmlns:ds="http://schemas.openxmlformats.org/officeDocument/2006/customXml" ds:itemID="{AEB94B5E-48EB-4889-8AC0-BDE34163C39A}">
+  <ds:schemaRefs>
+    <ds:schemaRef ds:uri="http://schemas.microsoft.com/sharepoint/v3/contenttype/forms"/>
+  </ds:schemaRefs>
+</ds:datastoreItem>
 </file>
 
 <file path=customXml/itemProps3.xml><?xml version="1.0" encoding="utf-8"?>
-<ds:datastoreItem xmlns:ds="http://schemas.openxmlformats.org/officeDocument/2006/customXml" ds:itemID="{A1B83D36-C2D5-4BCB-A4DE-D3C08638BCF4}"/>
+<ds:datastoreItem xmlns:ds="http://schemas.openxmlformats.org/officeDocument/2006/customXml" ds:itemID="{D4699F76-1CFA-4CEE-8599-55E9F9631397}">
+  <ds:schemaRefs>
+    <ds:schemaRef ds:uri="http://schemas.microsoft.com/office/2006/metadata/contentType"/>
+    <ds:schemaRef ds:uri="http://schemas.microsoft.com/office/2006/metadata/properties/metaAttributes"/>
+    <ds:schemaRef ds:uri="http://www.w3.org/2001/XMLSchema"/>
+    <ds:schemaRef ds:uri="http://schemas.microsoft.com/office/2006/metadata/properties"/>
+    <ds:schemaRef ds:uri="56f66b51-0c61-4da8-9d6e-b8db00b12de2"/>
+    <ds:schemaRef ds:uri="http://schemas.microsoft.com/office/2006/documentManagement/types"/>
+    <ds:schemaRef ds:uri="http://schemas.microsoft.com/office/infopath/2007/PartnerControls"/>
+    <ds:schemaRef ds:uri="http://schemas.openxmlformats.org/package/2006/metadata/core-properties"/>
+    <ds:schemaRef ds:uri="http://purl.org/dc/elements/1.1/"/>
+    <ds:schemaRef ds:uri="http://purl.org/dc/terms/"/>
+    <ds:schemaRef ds:uri="http://schemas.microsoft.com/internal/obd"/>
+  </ds:schemaRefs>
+</ds:datastoreItem>
 </file>
</xml_diff>